<commit_message>
Added the pdf report and last changes to the code (manually enterring the nodes)
</commit_message>
<xml_diff>
--- a/Report A.docx
+++ b/Report A.docx
@@ -37,6 +37,106 @@
     </w:p>
     <w:p>
       <w:pPr>
+        <w:pStyle w:val="Titre2"/>
+        <w:rPr>
+          <w:lang w:val="en-GB"/>
+        </w:rPr>
+      </w:pPr>
+      <w:r>
+        <w:rPr>
+          <w:lang w:val="en-GB"/>
+        </w:rPr>
+        <w:t>1 – Choices</w:t>
+      </w:r>
+    </w:p>
+    <w:p>
+      <w:pPr>
+        <w:rPr>
+          <w:lang w:val="en-GB"/>
+        </w:rPr>
+      </w:pPr>
+    </w:p>
+    <w:p>
+      <w:pPr>
+        <w:jc w:val="both"/>
+        <w:rPr>
+          <w:lang w:val="en-GB"/>
+        </w:rPr>
+      </w:pPr>
+      <w:r>
+        <w:rPr>
+          <w:lang w:val="en-GB"/>
+        </w:rPr>
+        <w:t>I chose to develop this program object oriented because during my 2 years in France I had a lot of projects in Java or C++ object oriented so it was the native way for me to do this.</w:t>
+      </w:r>
+      <w:r>
+        <w:rPr>
+          <w:lang w:val="en-GB"/>
+        </w:rPr>
+        <w:t xml:space="preserve"> I tried to understand the </w:t>
+      </w:r>
+      <w:proofErr w:type="spellStart"/>
+      <w:r>
+        <w:rPr>
+          <w:lang w:val="en-GB"/>
+        </w:rPr>
+        <w:t>astar</w:t>
+      </w:r>
+      <w:proofErr w:type="spellEnd"/>
+      <w:r>
+        <w:rPr>
+          <w:lang w:val="en-GB"/>
+        </w:rPr>
+        <w:t xml:space="preserve"> cities code, but it was hard, so I decided to use the </w:t>
+      </w:r>
+      <w:proofErr w:type="spellStart"/>
+      <w:r>
+        <w:rPr>
+          <w:lang w:val="en-GB"/>
+        </w:rPr>
+        <w:t>Redblob</w:t>
+      </w:r>
+      <w:proofErr w:type="spellEnd"/>
+      <w:r>
+        <w:rPr>
+          <w:lang w:val="en-GB"/>
+        </w:rPr>
+        <w:t xml:space="preserve"> implementation.cpp file as a guideline for my project.</w:t>
+      </w:r>
+    </w:p>
+    <w:p>
+      <w:pPr>
+        <w:jc w:val="both"/>
+        <w:rPr>
+          <w:lang w:val="en-GB"/>
+        </w:rPr>
+      </w:pPr>
+    </w:p>
+    <w:p>
+      <w:pPr>
+        <w:pStyle w:val="Titre2"/>
+        <w:rPr>
+          <w:lang w:val="en-GB"/>
+        </w:rPr>
+      </w:pPr>
+      <w:r>
+        <w:rPr>
+          <w:lang w:val="en-GB"/>
+        </w:rPr>
+        <w:t>2 – Actual code</w:t>
+      </w:r>
+    </w:p>
+    <w:p>
+      <w:pPr>
+        <w:jc w:val="both"/>
+        <w:rPr>
+          <w:lang w:val="en-GB"/>
+        </w:rPr>
+      </w:pPr>
+    </w:p>
+    <w:p>
+      <w:pPr>
+        <w:jc w:val="both"/>
         <w:rPr>
           <w:lang w:val="en-GB"/>
         </w:rPr>
@@ -57,7 +157,37 @@
         <w:rPr>
           <w:lang w:val="en-GB"/>
         </w:rPr>
-        <w:t>wasn’t aware on how to implement a file search using</w:t>
+        <w:t>wasn’t aware on how to implement a</w:t>
+      </w:r>
+      <w:r>
+        <w:rPr>
+          <w:lang w:val="en-GB"/>
+        </w:rPr>
+        <w:t xml:space="preserve"> </w:t>
+      </w:r>
+      <w:r>
+        <w:rPr>
+          <w:lang w:val="en-GB"/>
+        </w:rPr>
+        <w:t>path</w:t>
+      </w:r>
+      <w:r>
+        <w:rPr>
+          <w:lang w:val="en-GB"/>
+        </w:rPr>
+        <w:t xml:space="preserve"> search</w:t>
+      </w:r>
+      <w:r>
+        <w:rPr>
+          <w:lang w:val="en-GB"/>
+        </w:rPr>
+        <w:t xml:space="preserve"> program</w:t>
+      </w:r>
+      <w:r>
+        <w:rPr>
+          <w:lang w:val="en-GB"/>
+        </w:rPr>
+        <w:t xml:space="preserve"> using</w:t>
       </w:r>
       <w:r>
         <w:rPr>
@@ -68,13 +198,21 @@
     </w:p>
     <w:p>
       <w:pPr>
-        <w:rPr>
-          <w:lang w:val="en-GB"/>
-        </w:rPr>
-      </w:pPr>
-    </w:p>
-    <w:p>
-      <w:pPr>
+        <w:jc w:val="both"/>
+        <w:rPr>
+          <w:lang w:val="en-GB"/>
+        </w:rPr>
+      </w:pPr>
+      <w:r>
+        <w:rPr>
+          <w:lang w:val="en-GB"/>
+        </w:rPr>
+        <w:t>Writing my own parser was not that hard as last year we had to create a candy crush game in C++ and my team was using text files to store levels.</w:t>
+      </w:r>
+    </w:p>
+    <w:p>
+      <w:pPr>
+        <w:jc w:val="both"/>
         <w:rPr>
           <w:lang w:val="en-GB"/>
         </w:rPr>
@@ -97,16 +235,30 @@
         </w:rPr>
         <w:t xml:space="preserve"> and used Regex to extract the ID, the coordinates and finally the weights.</w:t>
       </w:r>
-    </w:p>
-    <w:p>
-      <w:pPr>
-        <w:rPr>
-          <w:lang w:val="en-GB"/>
-        </w:rPr>
-      </w:pPr>
-    </w:p>
-    <w:p>
-      <w:pPr>
+      <w:r>
+        <w:rPr>
+          <w:lang w:val="en-GB"/>
+        </w:rPr>
+        <w:t xml:space="preserve"> I had a little memory exception due to my regex while using </w:t>
+      </w:r>
+      <w:proofErr w:type="gramStart"/>
+      <w:r>
+        <w:rPr>
+          <w:lang w:val="en-GB"/>
+        </w:rPr>
+        <w:t>%[</w:t>
+      </w:r>
+      <w:proofErr w:type="gramEnd"/>
+      <w:r>
+        <w:rPr>
+          <w:lang w:val="en-GB"/>
+        </w:rPr>
+        <w:t>0-9] instead of %d, but I don’t know why.</w:t>
+      </w:r>
+    </w:p>
+    <w:p>
+      <w:pPr>
+        <w:jc w:val="both"/>
         <w:rPr>
           <w:lang w:val="en-GB"/>
         </w:rPr>
@@ -120,6 +272,7 @@
     </w:p>
     <w:p>
       <w:pPr>
+        <w:jc w:val="both"/>
         <w:rPr>
           <w:lang w:val="en-GB"/>
         </w:rPr>
@@ -140,6 +293,7 @@
     </w:p>
     <w:p>
       <w:pPr>
+        <w:jc w:val="both"/>
         <w:rPr>
           <w:lang w:val="en-GB"/>
         </w:rPr>
@@ -160,6 +314,7 @@
     </w:p>
     <w:p>
       <w:pPr>
+        <w:jc w:val="both"/>
         <w:rPr>
           <w:lang w:val="en-GB"/>
         </w:rPr>
@@ -180,13 +335,7 @@
     </w:p>
     <w:p>
       <w:pPr>
-        <w:rPr>
-          <w:lang w:val="en-GB"/>
-        </w:rPr>
-      </w:pPr>
-    </w:p>
-    <w:p>
-      <w:pPr>
+        <w:jc w:val="both"/>
         <w:rPr>
           <w:lang w:val="en-GB"/>
         </w:rPr>
@@ -202,12 +351,202 @@
           <w:lang w:val="en-GB"/>
         </w:rPr>
         <w:t>.</w:t>
+      </w:r>
+    </w:p>
+    <w:p>
+      <w:pPr>
+        <w:jc w:val="both"/>
+        <w:rPr>
+          <w:lang w:val="en-GB"/>
+        </w:rPr>
+      </w:pPr>
+      <w:r>
+        <w:rPr>
+          <w:lang w:val="en-GB"/>
+        </w:rPr>
+        <w:t xml:space="preserve">Finally, I managed to do half of the </w:t>
+      </w:r>
+      <w:proofErr w:type="spellStart"/>
+      <w:r>
+        <w:rPr>
+          <w:lang w:val="en-GB"/>
+        </w:rPr>
+        <w:t>astar</w:t>
+      </w:r>
+      <w:proofErr w:type="spellEnd"/>
+      <w:r>
+        <w:rPr>
+          <w:lang w:val="en-GB"/>
+        </w:rPr>
+        <w:t xml:space="preserve"> path search. But when I was close to the end, I </w:t>
+      </w:r>
+      <w:proofErr w:type="gramStart"/>
+      <w:r>
+        <w:rPr>
+          <w:lang w:val="en-GB"/>
+        </w:rPr>
+        <w:t>wasn’t able to</w:t>
+      </w:r>
+      <w:proofErr w:type="gramEnd"/>
+      <w:r>
+        <w:rPr>
+          <w:lang w:val="en-GB"/>
+        </w:rPr>
+        <w:t xml:space="preserve"> finish this, so I asked Simon and I used the end of his program to make it work.</w:t>
+      </w:r>
+    </w:p>
+    <w:p>
+      <w:pPr>
+        <w:jc w:val="both"/>
+        <w:rPr>
+          <w:noProof/>
+          <w:lang w:val="en-GB"/>
+        </w:rPr>
+      </w:pPr>
+    </w:p>
+    <w:p>
+      <w:pPr>
+        <w:jc w:val="both"/>
+        <w:rPr>
+          <w:noProof/>
+          <w:lang w:val="en-GB"/>
+        </w:rPr>
+      </w:pPr>
+    </w:p>
+    <w:p>
+      <w:pPr>
+        <w:jc w:val="both"/>
+        <w:rPr>
+          <w:noProof/>
+          <w:lang w:val="en-GB"/>
+        </w:rPr>
+      </w:pPr>
+      <w:r>
+        <w:rPr>
+          <w:noProof/>
+          <w:lang w:val="en-GB"/>
+        </w:rPr>
+        <w:t>I also added the feature to chose yourself the start and the end Nodes. Obviously, you can’t enter an invalid value.</w:t>
       </w:r>
       <w:bookmarkStart w:id="0" w:name="_GoBack"/>
       <w:bookmarkEnd w:id="0"/>
     </w:p>
+    <w:p>
+      <w:pPr>
+        <w:jc w:val="both"/>
+        <w:rPr>
+          <w:lang w:val="en-GB"/>
+        </w:rPr>
+      </w:pPr>
+      <w:r>
+        <w:rPr>
+          <w:noProof/>
+          <w:lang w:val="en-GB"/>
+        </w:rPr>
+        <w:t>You can see the results in the next page.</w:t>
+      </w:r>
+    </w:p>
+    <w:p>
+      <w:pPr>
+        <w:jc w:val="both"/>
+        <w:rPr>
+          <w:lang w:val="en-GB"/>
+        </w:rPr>
+      </w:pPr>
+    </w:p>
+    <w:p>
+      <w:pPr>
+        <w:jc w:val="both"/>
+        <w:rPr>
+          <w:noProof/>
+          <w:lang w:val="en-GB"/>
+        </w:rPr>
+      </w:pPr>
+      <w:r>
+        <w:rPr>
+          <w:lang w:val="en-GB"/>
+        </w:rPr>
+        <w:t>Here is the path that is given by my program:</w:t>
+      </w:r>
+      <w:r>
+        <w:rPr>
+          <w:noProof/>
+          <w:lang w:val="en-GB"/>
+        </w:rPr>
+        <w:t xml:space="preserve"> </w:t>
+      </w:r>
+    </w:p>
+    <w:p>
+      <w:pPr>
+        <w:rPr>
+          <w:lang w:val="en-GB"/>
+        </w:rPr>
+      </w:pPr>
+    </w:p>
+    <w:p>
+      <w:pPr>
+        <w:rPr>
+          <w:lang w:val="en-GB"/>
+        </w:rPr>
+      </w:pPr>
+      <w:r>
+        <w:rPr>
+          <w:noProof/>
+          <w:lang w:val="en-GB"/>
+        </w:rPr>
+        <w:drawing>
+          <wp:anchor distT="0" distB="0" distL="114300" distR="114300" simplePos="0" relativeHeight="251658240" behindDoc="1" locked="0" layoutInCell="1" allowOverlap="1" wp14:anchorId="711555DA" wp14:editId="372AF558">
+            <wp:simplePos x="0" y="0"/>
+            <wp:positionH relativeFrom="column">
+              <wp:posOffset>-84455</wp:posOffset>
+            </wp:positionH>
+            <wp:positionV relativeFrom="paragraph">
+              <wp:posOffset>49530</wp:posOffset>
+            </wp:positionV>
+            <wp:extent cx="5334462" cy="4801016"/>
+            <wp:effectExtent l="0" t="0" r="0" b="0"/>
+            <wp:wrapNone/>
+            <wp:docPr id="2" name="Image 2"/>
+            <wp:cNvGraphicFramePr>
+              <a:graphicFrameLocks xmlns:a="http://schemas.openxmlformats.org/drawingml/2006/main" noChangeAspect="1"/>
+            </wp:cNvGraphicFramePr>
+            <a:graphic xmlns:a="http://schemas.openxmlformats.org/drawingml/2006/main">
+              <a:graphicData uri="http://schemas.openxmlformats.org/drawingml/2006/picture">
+                <pic:pic xmlns:pic="http://schemas.openxmlformats.org/drawingml/2006/picture">
+                  <pic:nvPicPr>
+                    <pic:cNvPr id="2" name="result.PNG"/>
+                    <pic:cNvPicPr/>
+                  </pic:nvPicPr>
+                  <pic:blipFill>
+                    <a:blip r:embed="rId6">
+                      <a:extLst>
+                        <a:ext uri="{28A0092B-C50C-407E-A947-70E740481C1C}">
+                          <a14:useLocalDpi xmlns:a14="http://schemas.microsoft.com/office/drawing/2010/main" val="0"/>
+                        </a:ext>
+                      </a:extLst>
+                    </a:blip>
+                    <a:stretch>
+                      <a:fillRect/>
+                    </a:stretch>
+                  </pic:blipFill>
+                  <pic:spPr>
+                    <a:xfrm>
+                      <a:off x="0" y="0"/>
+                      <a:ext cx="5334462" cy="4801016"/>
+                    </a:xfrm>
+                    <a:prstGeom prst="rect">
+                      <a:avLst/>
+                    </a:prstGeom>
+                  </pic:spPr>
+                </pic:pic>
+              </a:graphicData>
+            </a:graphic>
+          </wp:anchor>
+        </w:drawing>
+      </w:r>
+    </w:p>
     <w:sectPr>
-      <w:headerReference w:type="default" r:id="rId6"/>
+      <w:headerReference w:type="default" r:id="rId7"/>
       <w:pgSz w:w="11906" w:h="16838"/>
       <w:pgMar w:top="1417" w:right="1417" w:bottom="1417" w:left="1417" w:header="708" w:footer="708" w:gutter="0"/>
       <w:cols w:space="708"/>
@@ -708,6 +1047,28 @@
       <w:szCs w:val="32"/>
     </w:rPr>
   </w:style>
+  <w:style w:type="paragraph" w:styleId="Titre2">
+    <w:name w:val="heading 2"/>
+    <w:basedOn w:val="Normal"/>
+    <w:next w:val="Normal"/>
+    <w:link w:val="Titre2Car"/>
+    <w:uiPriority w:val="9"/>
+    <w:unhideWhenUsed/>
+    <w:qFormat/>
+    <w:rsid w:val="00AA2D0A"/>
+    <w:pPr>
+      <w:keepNext/>
+      <w:keepLines/>
+      <w:spacing w:before="40" w:after="0"/>
+      <w:outlineLvl w:val="1"/>
+    </w:pPr>
+    <w:rPr>
+      <w:rFonts w:asciiTheme="majorHAnsi" w:eastAsiaTheme="majorEastAsia" w:hAnsiTheme="majorHAnsi" w:cstheme="majorBidi"/>
+      <w:color w:val="2F5496" w:themeColor="accent1" w:themeShade="BF"/>
+      <w:sz w:val="26"/>
+      <w:szCs w:val="26"/>
+    </w:rPr>
+  </w:style>
   <w:style w:type="character" w:default="1" w:styleId="Policepardfaut">
     <w:name w:val="Default Paragraph Font"/>
     <w:uiPriority w:val="1"/>
@@ -791,6 +1152,19 @@
     <w:link w:val="Pieddepage"/>
     <w:uiPriority w:val="99"/>
     <w:rsid w:val="005D257C"/>
+  </w:style>
+  <w:style w:type="character" w:customStyle="1" w:styleId="Titre2Car">
+    <w:name w:val="Titre 2 Car"/>
+    <w:basedOn w:val="Policepardfaut"/>
+    <w:link w:val="Titre2"/>
+    <w:uiPriority w:val="9"/>
+    <w:rsid w:val="00AA2D0A"/>
+    <w:rPr>
+      <w:rFonts w:asciiTheme="majorHAnsi" w:eastAsiaTheme="majorEastAsia" w:hAnsiTheme="majorHAnsi" w:cstheme="majorBidi"/>
+      <w:color w:val="2F5496" w:themeColor="accent1" w:themeShade="BF"/>
+      <w:sz w:val="26"/>
+      <w:szCs w:val="26"/>
+    </w:rPr>
   </w:style>
 </w:styles>
 </file>

</xml_diff>